<commit_message>
Update Charles Harvey Palmer - CV.docx
</commit_message>
<xml_diff>
--- a/assets/documents/Charles Harvey Palmer - CV.docx
+++ b/assets/documents/Charles Harvey Palmer - CV.docx
@@ -711,7 +711,7 @@
                 <w:sz w:val="18"/>
                 <w:szCs w:val="18"/>
               </w:rPr>
-              <w:t>Experience with the MEAN</w:t>
+              <w:t>Experience with MEAN</w:t>
             </w:r>
             <w:r>
               <w:rPr>
@@ -721,8 +721,6 @@
               </w:rPr>
               <w:t>, Ruby, Python</w:t>
             </w:r>
-            <w:bookmarkStart w:id="0" w:name="_GoBack"/>
-            <w:bookmarkEnd w:id="0"/>
             <w:r>
               <w:rPr>
                 <w:rFonts w:asciiTheme="majorHAnsi" w:hAnsiTheme="majorHAnsi"/>
@@ -891,8 +889,18 @@
                 <w:sz w:val="18"/>
                 <w:szCs w:val="18"/>
               </w:rPr>
-              <w:t>Understanding of Git.</w:t>
+              <w:t>Understanding of Git</w:t>
             </w:r>
+            <w:r>
+              <w:rPr>
+                <w:rFonts w:asciiTheme="majorHAnsi" w:hAnsiTheme="majorHAnsi"/>
+                <w:sz w:val="18"/>
+                <w:szCs w:val="18"/>
+              </w:rPr>
+              <w:t>, NPM &amp; Yarn.</w:t>
+            </w:r>
+            <w:bookmarkStart w:id="0" w:name="_GoBack"/>
+            <w:bookmarkEnd w:id="0"/>
           </w:p>
         </w:tc>
         <w:tc>
@@ -1361,25 +1369,7 @@
           <w:szCs w:val="18"/>
         </w:rPr>
         <w:tab/>
-        <w:t xml:space="preserve">  Foundation Degree in Science (</w:t>
-      </w:r>
-      <w:proofErr w:type="spellStart"/>
-      <w:r>
-        <w:rPr>
-          <w:rFonts w:asciiTheme="majorHAnsi" w:hAnsiTheme="majorHAnsi" w:cstheme="majorHAnsi"/>
-          <w:sz w:val="18"/>
-          <w:szCs w:val="18"/>
-        </w:rPr>
-        <w:t>FdSc</w:t>
-      </w:r>
-      <w:proofErr w:type="spellEnd"/>
-      <w:r>
-        <w:rPr>
-          <w:rFonts w:asciiTheme="majorHAnsi" w:hAnsiTheme="majorHAnsi" w:cstheme="majorHAnsi"/>
-          <w:sz w:val="18"/>
-          <w:szCs w:val="18"/>
-        </w:rPr>
-        <w:t>) Computing – Distinction</w:t>
+        <w:t xml:space="preserve">  Foundation Degree in Science (FdSc) Computing – Distinction</w:t>
       </w:r>
       <w:r>
         <w:rPr>
@@ -2071,7 +2061,6 @@
           <w:u w:val="single"/>
         </w:rPr>
       </w:pPr>
-      <w:proofErr w:type="spellStart"/>
       <w:r>
         <w:rPr>
           <w:rFonts w:asciiTheme="majorHAnsi" w:hAnsiTheme="majorHAnsi" w:cstheme="majorHAnsi"/>
@@ -2079,29 +2068,8 @@
           <w:szCs w:val="18"/>
           <w:u w:val="single"/>
         </w:rPr>
-        <w:t>Beran</w:t>
-      </w:r>
-      <w:proofErr w:type="spellEnd"/>
-      <w:r>
-        <w:rPr>
-          <w:rFonts w:asciiTheme="majorHAnsi" w:hAnsiTheme="majorHAnsi" w:cstheme="majorHAnsi"/>
-          <w:sz w:val="18"/>
-          <w:szCs w:val="18"/>
-          <w:u w:val="single"/>
-        </w:rPr>
-        <w:t xml:space="preserve"> Instruments/</w:t>
-      </w:r>
-      <w:proofErr w:type="spellStart"/>
-      <w:r>
-        <w:rPr>
-          <w:rFonts w:asciiTheme="majorHAnsi" w:hAnsiTheme="majorHAnsi" w:cstheme="majorHAnsi"/>
-          <w:sz w:val="18"/>
-          <w:szCs w:val="18"/>
-          <w:u w:val="single"/>
-        </w:rPr>
-        <w:t>Helitune</w:t>
-      </w:r>
-      <w:proofErr w:type="spellEnd"/>
+        <w:t>Beran Instruments/Helitune</w:t>
+      </w:r>
       <w:r>
         <w:rPr>
           <w:rFonts w:asciiTheme="majorHAnsi" w:hAnsiTheme="majorHAnsi" w:cstheme="majorHAnsi"/>
@@ -4144,6 +4112,7 @@
     <w:lsdException w:name="HTML Sample" w:semiHidden="1" w:unhideWhenUsed="1"/>
     <w:lsdException w:name="HTML Typewriter" w:semiHidden="1" w:unhideWhenUsed="1"/>
     <w:lsdException w:name="HTML Variable" w:semiHidden="1" w:unhideWhenUsed="1"/>
+    <w:lsdException w:name="Normal Table" w:semiHidden="1" w:unhideWhenUsed="1"/>
     <w:lsdException w:name="annotation subject" w:semiHidden="1" w:unhideWhenUsed="1"/>
     <w:lsdException w:name="No List" w:semiHidden="1" w:unhideWhenUsed="1"/>
     <w:lsdException w:name="Outline List 1" w:semiHidden="1" w:unhideWhenUsed="1"/>
@@ -4190,8 +4159,10 @@
     <w:lsdException w:name="Table Subtle 2" w:semiHidden="1" w:unhideWhenUsed="1"/>
     <w:lsdException w:name="Table Web 1" w:semiHidden="1" w:unhideWhenUsed="1"/>
     <w:lsdException w:name="Table Web 2" w:semiHidden="1" w:unhideWhenUsed="1"/>
+    <w:lsdException w:name="Table Web 3" w:semiHidden="1" w:unhideWhenUsed="1"/>
     <w:lsdException w:name="Balloon Text" w:semiHidden="1" w:unhideWhenUsed="1"/>
     <w:lsdException w:name="Table Grid" w:uiPriority="39"/>
+    <w:lsdException w:name="Table Theme" w:semiHidden="1" w:unhideWhenUsed="1"/>
     <w:lsdException w:name="Placeholder Text" w:semiHidden="1"/>
     <w:lsdException w:name="No Spacing" w:uiPriority="1" w:qFormat="1"/>
     <w:lsdException w:name="Light Shading" w:uiPriority="60"/>
@@ -4856,7 +4827,7 @@
 </file>
 
 <file path=customXml/itemProps1.xml><?xml version="1.0" encoding="utf-8"?>
-<ds:datastoreItem xmlns:ds="http://schemas.openxmlformats.org/officeDocument/2006/customXml" ds:itemID="{980569F0-5DD1-4BBE-8C5C-D49BA43E2CE6}">
+<ds:datastoreItem xmlns:ds="http://schemas.openxmlformats.org/officeDocument/2006/customXml" ds:itemID="{9F9D0272-4853-47C9-A994-054B4EA2D371}">
   <ds:schemaRefs>
     <ds:schemaRef ds:uri="http://schemas.openxmlformats.org/officeDocument/2006/bibliography"/>
   </ds:schemaRefs>

</xml_diff>